<commit_message>
Use Case & UML Complete
Updated UML and all use cases. Updated format on use cases form, updated
version numbers and updated date.
</commit_message>
<xml_diff>
--- a/Documents/UML and Use Case Documents - in progress/Use Case 001 - Registration.docx
+++ b/Documents/UML and Use Case Documents - in progress/Use Case 001 - Registration.docx
@@ -141,7 +141,16 @@
                 <w:rFonts w:ascii="Calibri" w:eastAsia="Times New Roman" w:hAnsi="Calibri" w:cs="Times New Roman"/>
                 <w:color w:val="000000"/>
               </w:rPr>
-              <w:t>0.2</w:t>
+              <w:t>2</w:t>
+            </w:r>
+            <w:bookmarkStart w:id="0" w:name="_GoBack"/>
+            <w:bookmarkEnd w:id="0"/>
+            <w:r>
+              <w:rPr>
+                <w:rFonts w:ascii="Calibri" w:eastAsia="Times New Roman" w:hAnsi="Calibri" w:cs="Times New Roman"/>
+                <w:color w:val="000000"/>
+              </w:rPr>
+              <w:t>.0</w:t>
             </w:r>
           </w:p>
         </w:tc>
@@ -212,8 +221,6 @@
               </w:rPr>
               <w:t>00</w:t>
             </w:r>
-            <w:bookmarkStart w:id="0" w:name="_GoBack"/>
-            <w:bookmarkEnd w:id="0"/>
             <w:r>
               <w:rPr>
                 <w:rFonts w:ascii="Calibri" w:eastAsia="Times New Roman" w:hAnsi="Calibri" w:cs="Times New Roman"/>
@@ -345,7 +352,7 @@
                 <w:rFonts w:ascii="Calibri" w:eastAsia="Times New Roman" w:hAnsi="Calibri" w:cs="Times New Roman"/>
                 <w:color w:val="000000"/>
               </w:rPr>
-              <w:t>Functional Content</w:t>
+              <w:t xml:space="preserve">Functional </w:t>
             </w:r>
           </w:p>
         </w:tc>
@@ -403,7 +410,14 @@
                 <w:rFonts w:ascii="Calibri" w:eastAsia="Times New Roman" w:hAnsi="Calibri" w:cs="Times New Roman"/>
                 <w:color w:val="000000"/>
               </w:rPr>
-              <w:t>5/27/2015</w:t>
+              <w:t>6/1</w:t>
+            </w:r>
+            <w:r>
+              <w:rPr>
+                <w:rFonts w:ascii="Calibri" w:eastAsia="Times New Roman" w:hAnsi="Calibri" w:cs="Times New Roman"/>
+                <w:color w:val="000000"/>
+              </w:rPr>
+              <w:t>/2015</w:t>
             </w:r>
           </w:p>
         </w:tc>
@@ -481,7 +495,7 @@
                 <w:rFonts w:ascii="Calibri" w:eastAsia="Times New Roman" w:hAnsi="Calibri" w:cs="Times New Roman"/>
                 <w:color w:val="000000"/>
               </w:rPr>
-              <w:t>Registration</w:t>
+              <w:t>UML v2.0</w:t>
             </w:r>
           </w:p>
         </w:tc>
@@ -543,6 +557,13 @@
               <w:t>Waseem</w:t>
             </w:r>
             <w:proofErr w:type="spellEnd"/>
+            <w:r>
+              <w:rPr>
+                <w:rFonts w:ascii="Calibri" w:eastAsia="Times New Roman" w:hAnsi="Calibri" w:cs="Times New Roman"/>
+                <w:color w:val="000000"/>
+              </w:rPr>
+              <w:t>, Marvin</w:t>
+            </w:r>
           </w:p>
         </w:tc>
       </w:tr>
@@ -849,6 +870,7 @@
             <w:tcBorders>
               <w:top w:val="single" w:sz="4" w:space="0" w:color="auto"/>
               <w:left w:val="double" w:sz="4" w:space="0" w:color="A5A5A5" w:themeColor="accent3"/>
+              <w:bottom w:val="dotted" w:sz="4" w:space="0" w:color="A5A5A5" w:themeColor="accent3"/>
               <w:right w:val="dotted" w:sz="4" w:space="0" w:color="A5A5A5" w:themeColor="accent3"/>
             </w:tcBorders>
             <w:noWrap/>
@@ -905,7 +927,9 @@
           <w:tcPr>
             <w:tcW w:w="2235" w:type="dxa"/>
             <w:tcBorders>
+              <w:top w:val="dotted" w:sz="4" w:space="0" w:color="A5A5A5" w:themeColor="accent3"/>
               <w:left w:val="double" w:sz="4" w:space="0" w:color="A5A5A5" w:themeColor="accent3"/>
+              <w:bottom w:val="dotted" w:sz="4" w:space="0" w:color="A5A5A5" w:themeColor="accent3"/>
               <w:right w:val="dotted" w:sz="4" w:space="0" w:color="A5A5A5" w:themeColor="accent3"/>
             </w:tcBorders>
             <w:noWrap/>
@@ -956,7 +980,35 @@
                 <w:rFonts w:ascii="Calibri" w:eastAsia="Times New Roman" w:hAnsi="Calibri" w:cs="Times New Roman"/>
                 <w:color w:val="000000"/>
               </w:rPr>
-              <w:t>The application shall handle 1,000 concurrent registration processes.</w:t>
+              <w:t>Loan &amp; Grant (</w:t>
+            </w:r>
+            <w:r>
+              <w:rPr>
+                <w:rFonts w:ascii="Calibri" w:eastAsia="Times New Roman" w:hAnsi="Calibri" w:cs="Times New Roman"/>
+                <w:color w:val="000000"/>
+              </w:rPr>
+              <w:t>L&amp;G</w:t>
+            </w:r>
+            <w:r>
+              <w:rPr>
+                <w:rFonts w:ascii="Calibri" w:eastAsia="Times New Roman" w:hAnsi="Calibri" w:cs="Times New Roman"/>
+                <w:color w:val="000000"/>
+              </w:rPr>
+              <w:t>) application</w:t>
+            </w:r>
+            <w:r>
+              <w:rPr>
+                <w:rFonts w:ascii="Calibri" w:eastAsia="Times New Roman" w:hAnsi="Calibri" w:cs="Times New Roman"/>
+                <w:color w:val="000000"/>
+              </w:rPr>
+              <w:t xml:space="preserve"> shall handle 1,000 co</w:t>
+            </w:r>
+            <w:r>
+              <w:rPr>
+                <w:rFonts w:ascii="Calibri" w:eastAsia="Times New Roman" w:hAnsi="Calibri" w:cs="Times New Roman"/>
+                <w:color w:val="000000"/>
+              </w:rPr>
+              <w:t>ncurrent registration processes</w:t>
             </w:r>
           </w:p>
         </w:tc>
@@ -969,6 +1021,7 @@
           <w:tcPr>
             <w:tcW w:w="2235" w:type="dxa"/>
             <w:tcBorders>
+              <w:top w:val="dotted" w:sz="4" w:space="0" w:color="A5A5A5" w:themeColor="accent3"/>
               <w:left w:val="double" w:sz="4" w:space="0" w:color="A5A5A5" w:themeColor="accent3"/>
               <w:right w:val="dotted" w:sz="4" w:space="0" w:color="A5A5A5" w:themeColor="accent3"/>
             </w:tcBorders>
@@ -1012,6 +1065,13 @@
                 <w:color w:val="000000"/>
               </w:rPr>
             </w:pPr>
+            <w:r>
+              <w:rPr>
+                <w:rFonts w:ascii="Calibri" w:eastAsia="Times New Roman" w:hAnsi="Calibri" w:cs="Times New Roman"/>
+                <w:color w:val="000000"/>
+              </w:rPr>
+              <w:t>L&amp;G shall return a successful message within five (5) seconds of user submission</w:t>
+            </w:r>
           </w:p>
         </w:tc>
       </w:tr>
@@ -1067,18 +1127,271 @@
           </w:tcPr>
           <w:p>
             <w:pPr>
-              <w:spacing w:after="0" w:line="240" w:lineRule="auto"/>
-              <w:rPr>
-                <w:rFonts w:ascii="Calibri" w:eastAsia="Times New Roman" w:hAnsi="Calibri" w:cs="Times New Roman"/>
-                <w:color w:val="000000"/>
-              </w:rPr>
-            </w:pPr>
-            <w:r>
-              <w:rPr>
-                <w:rFonts w:ascii="Calibri" w:eastAsia="Times New Roman" w:hAnsi="Calibri" w:cs="Times New Roman"/>
-                <w:color w:val="000000"/>
-              </w:rPr>
-              <w:t>The application shall return a "Success" or "Error" message within 3 seconds of User clicking "Register"</w:t>
+              <w:pStyle w:val="ListParagraph"/>
+              <w:numPr>
+                <w:ilvl w:val="0"/>
+                <w:numId w:val="1"/>
+              </w:numPr>
+              <w:spacing w:after="0" w:line="240" w:lineRule="auto"/>
+              <w:ind w:left="72" w:hanging="180"/>
+              <w:rPr>
+                <w:rFonts w:ascii="Calibri" w:eastAsia="Times New Roman" w:hAnsi="Calibri" w:cs="Times New Roman"/>
+                <w:color w:val="000000"/>
+              </w:rPr>
+            </w:pPr>
+            <w:r>
+              <w:rPr>
+                <w:rFonts w:ascii="Calibri" w:eastAsia="Times New Roman" w:hAnsi="Calibri" w:cs="Times New Roman"/>
+                <w:color w:val="000000"/>
+              </w:rPr>
+              <w:t>User clicks "R</w:t>
+            </w:r>
+            <w:r>
+              <w:rPr>
+                <w:rFonts w:ascii="Calibri" w:eastAsia="Times New Roman" w:hAnsi="Calibri" w:cs="Times New Roman"/>
+                <w:color w:val="000000"/>
+              </w:rPr>
+              <w:t>egister" button on "Mega Menu"</w:t>
+            </w:r>
+          </w:p>
+          <w:p>
+            <w:pPr>
+              <w:pStyle w:val="ListParagraph"/>
+              <w:numPr>
+                <w:ilvl w:val="0"/>
+                <w:numId w:val="1"/>
+              </w:numPr>
+              <w:spacing w:after="0" w:line="240" w:lineRule="auto"/>
+              <w:ind w:left="72" w:hanging="180"/>
+              <w:rPr>
+                <w:rFonts w:ascii="Calibri" w:eastAsia="Times New Roman" w:hAnsi="Calibri" w:cs="Times New Roman"/>
+                <w:color w:val="000000"/>
+              </w:rPr>
+            </w:pPr>
+            <w:r>
+              <w:rPr>
+                <w:rFonts w:ascii="Calibri" w:eastAsia="Times New Roman" w:hAnsi="Calibri" w:cs="Times New Roman"/>
+                <w:color w:val="000000"/>
+              </w:rPr>
+              <w:t>User is pr</w:t>
+            </w:r>
+            <w:r>
+              <w:rPr>
+                <w:rFonts w:ascii="Calibri" w:eastAsia="Times New Roman" w:hAnsi="Calibri" w:cs="Times New Roman"/>
+                <w:color w:val="000000"/>
+              </w:rPr>
+              <w:t>esented with "Register" screen</w:t>
+            </w:r>
+          </w:p>
+          <w:p>
+            <w:pPr>
+              <w:pStyle w:val="ListParagraph"/>
+              <w:numPr>
+                <w:ilvl w:val="0"/>
+                <w:numId w:val="1"/>
+              </w:numPr>
+              <w:spacing w:after="0" w:line="240" w:lineRule="auto"/>
+              <w:ind w:left="72" w:hanging="180"/>
+              <w:rPr>
+                <w:rFonts w:ascii="Calibri" w:eastAsia="Times New Roman" w:hAnsi="Calibri" w:cs="Times New Roman"/>
+                <w:color w:val="000000"/>
+              </w:rPr>
+            </w:pPr>
+            <w:r>
+              <w:rPr>
+                <w:rFonts w:ascii="Calibri" w:eastAsia="Times New Roman" w:hAnsi="Calibri" w:cs="Times New Roman"/>
+                <w:color w:val="000000"/>
+              </w:rPr>
+              <w:t>User provides un</w:t>
+            </w:r>
+            <w:r>
+              <w:rPr>
+                <w:rFonts w:ascii="Calibri" w:eastAsia="Times New Roman" w:hAnsi="Calibri" w:cs="Times New Roman"/>
+                <w:color w:val="000000"/>
+              </w:rPr>
+              <w:t>ique email address (validated)</w:t>
+            </w:r>
+          </w:p>
+          <w:p>
+            <w:pPr>
+              <w:pStyle w:val="ListParagraph"/>
+              <w:numPr>
+                <w:ilvl w:val="0"/>
+                <w:numId w:val="1"/>
+              </w:numPr>
+              <w:spacing w:after="0" w:line="240" w:lineRule="auto"/>
+              <w:ind w:left="72" w:hanging="180"/>
+              <w:rPr>
+                <w:rFonts w:ascii="Calibri" w:eastAsia="Times New Roman" w:hAnsi="Calibri" w:cs="Times New Roman"/>
+                <w:color w:val="000000"/>
+              </w:rPr>
+            </w:pPr>
+            <w:r>
+              <w:rPr>
+                <w:rFonts w:ascii="Calibri" w:eastAsia="Times New Roman" w:hAnsi="Calibri" w:cs="Times New Roman"/>
+                <w:color w:val="000000"/>
+              </w:rPr>
+              <w:t>User provides a password</w:t>
+            </w:r>
+          </w:p>
+          <w:p>
+            <w:pPr>
+              <w:pStyle w:val="ListParagraph"/>
+              <w:numPr>
+                <w:ilvl w:val="0"/>
+                <w:numId w:val="1"/>
+              </w:numPr>
+              <w:spacing w:after="0" w:line="240" w:lineRule="auto"/>
+              <w:ind w:left="72" w:hanging="180"/>
+              <w:rPr>
+                <w:rFonts w:ascii="Calibri" w:eastAsia="Times New Roman" w:hAnsi="Calibri" w:cs="Times New Roman"/>
+                <w:color w:val="000000"/>
+              </w:rPr>
+            </w:pPr>
+            <w:r>
+              <w:rPr>
+                <w:rFonts w:ascii="Calibri" w:eastAsia="Times New Roman" w:hAnsi="Calibri" w:cs="Times New Roman"/>
+                <w:color w:val="000000"/>
+              </w:rPr>
+              <w:t>User confirms password</w:t>
+            </w:r>
+          </w:p>
+          <w:p>
+            <w:pPr>
+              <w:pStyle w:val="ListParagraph"/>
+              <w:numPr>
+                <w:ilvl w:val="0"/>
+                <w:numId w:val="1"/>
+              </w:numPr>
+              <w:spacing w:after="0" w:line="240" w:lineRule="auto"/>
+              <w:ind w:left="72" w:hanging="180"/>
+              <w:rPr>
+                <w:rFonts w:ascii="Calibri" w:eastAsia="Times New Roman" w:hAnsi="Calibri" w:cs="Times New Roman"/>
+                <w:color w:val="000000"/>
+              </w:rPr>
+            </w:pPr>
+            <w:r>
+              <w:rPr>
+                <w:rFonts w:ascii="Calibri" w:eastAsia="Times New Roman" w:hAnsi="Calibri" w:cs="Times New Roman"/>
+                <w:color w:val="000000"/>
+              </w:rPr>
+              <w:t>User clicks "Register"</w:t>
+            </w:r>
+          </w:p>
+          <w:p>
+            <w:pPr>
+              <w:pStyle w:val="ListParagraph"/>
+              <w:numPr>
+                <w:ilvl w:val="0"/>
+                <w:numId w:val="1"/>
+              </w:numPr>
+              <w:spacing w:after="0" w:line="240" w:lineRule="auto"/>
+              <w:ind w:left="72" w:hanging="180"/>
+              <w:rPr>
+                <w:rFonts w:ascii="Calibri" w:eastAsia="Times New Roman" w:hAnsi="Calibri" w:cs="Times New Roman"/>
+                <w:color w:val="000000"/>
+              </w:rPr>
+            </w:pPr>
+            <w:r>
+              <w:rPr>
+                <w:rFonts w:ascii="Calibri" w:eastAsia="Times New Roman" w:hAnsi="Calibri" w:cs="Times New Roman"/>
+                <w:color w:val="000000"/>
+              </w:rPr>
+              <w:t xml:space="preserve">L&amp;G confirms </w:t>
+            </w:r>
+            <w:r>
+              <w:rPr>
+                <w:rFonts w:ascii="Calibri" w:eastAsia="Times New Roman" w:hAnsi="Calibri" w:cs="Times New Roman"/>
+                <w:color w:val="000000"/>
+              </w:rPr>
+              <w:t>email address is unique</w:t>
+            </w:r>
+          </w:p>
+          <w:p>
+            <w:pPr>
+              <w:pStyle w:val="ListParagraph"/>
+              <w:numPr>
+                <w:ilvl w:val="0"/>
+                <w:numId w:val="1"/>
+              </w:numPr>
+              <w:spacing w:after="0" w:line="240" w:lineRule="auto"/>
+              <w:ind w:left="72" w:hanging="180"/>
+              <w:rPr>
+                <w:rFonts w:ascii="Calibri" w:eastAsia="Times New Roman" w:hAnsi="Calibri" w:cs="Times New Roman"/>
+                <w:color w:val="000000"/>
+              </w:rPr>
+            </w:pPr>
+            <w:r>
+              <w:rPr>
+                <w:rFonts w:ascii="Calibri" w:eastAsia="Times New Roman" w:hAnsi="Calibri" w:cs="Times New Roman"/>
+                <w:color w:val="000000"/>
+              </w:rPr>
+              <w:t xml:space="preserve">L&amp;G validates </w:t>
+            </w:r>
+            <w:r>
+              <w:rPr>
+                <w:rFonts w:ascii="Calibri" w:eastAsia="Times New Roman" w:hAnsi="Calibri" w:cs="Times New Roman"/>
+                <w:color w:val="000000"/>
+              </w:rPr>
+              <w:t xml:space="preserve">password </w:t>
+            </w:r>
+            <w:r>
+              <w:rPr>
+                <w:rFonts w:ascii="Calibri" w:eastAsia="Times New Roman" w:hAnsi="Calibri" w:cs="Times New Roman"/>
+                <w:color w:val="000000"/>
+              </w:rPr>
+              <w:t>for complexity</w:t>
+            </w:r>
+          </w:p>
+          <w:p>
+            <w:pPr>
+              <w:pStyle w:val="ListParagraph"/>
+              <w:numPr>
+                <w:ilvl w:val="0"/>
+                <w:numId w:val="1"/>
+              </w:numPr>
+              <w:spacing w:after="0" w:line="240" w:lineRule="auto"/>
+              <w:ind w:left="72" w:hanging="180"/>
+              <w:rPr>
+                <w:rFonts w:ascii="Calibri" w:eastAsia="Times New Roman" w:hAnsi="Calibri" w:cs="Times New Roman"/>
+                <w:color w:val="000000"/>
+              </w:rPr>
+            </w:pPr>
+            <w:r>
+              <w:rPr>
+                <w:rFonts w:ascii="Calibri" w:eastAsia="Times New Roman" w:hAnsi="Calibri" w:cs="Times New Roman"/>
+                <w:color w:val="000000"/>
+              </w:rPr>
+              <w:t>L&amp;G writes registration information to DB</w:t>
+            </w:r>
+          </w:p>
+          <w:p>
+            <w:pPr>
+              <w:pStyle w:val="ListParagraph"/>
+              <w:numPr>
+                <w:ilvl w:val="0"/>
+                <w:numId w:val="1"/>
+              </w:numPr>
+              <w:spacing w:after="0" w:line="240" w:lineRule="auto"/>
+              <w:ind w:left="72" w:hanging="180"/>
+              <w:rPr>
+                <w:rFonts w:ascii="Calibri" w:eastAsia="Times New Roman" w:hAnsi="Calibri" w:cs="Times New Roman"/>
+                <w:color w:val="000000"/>
+              </w:rPr>
+            </w:pPr>
+            <w:r>
+              <w:rPr>
+                <w:rFonts w:ascii="Calibri" w:eastAsia="Times New Roman" w:hAnsi="Calibri" w:cs="Times New Roman"/>
+                <w:color w:val="000000"/>
+              </w:rPr>
+              <w:t>User is p</w:t>
+            </w:r>
+            <w:r>
+              <w:rPr>
+                <w:rFonts w:ascii="Calibri" w:eastAsia="Times New Roman" w:hAnsi="Calibri" w:cs="Times New Roman"/>
+                <w:color w:val="000000"/>
+              </w:rPr>
+              <w:t>resented with "Success" message</w:t>
             </w:r>
           </w:p>
         </w:tc>
@@ -1163,37 +1476,39 @@
                 <w:rFonts w:ascii="Calibri" w:eastAsia="Times New Roman" w:hAnsi="Calibri" w:cs="Times New Roman"/>
                 <w:color w:val="000000"/>
               </w:rPr>
-              <w:t xml:space="preserve">User clicks "Register" button on "Mega Menu". User is presented with "Register" screen. User provides unique email address (validated), password, and confirms password. User clicks "Register". Registration is submitted, email address is </w:t>
-            </w:r>
-            <w:r>
-              <w:rPr>
-                <w:rFonts w:ascii="Calibri" w:eastAsia="Times New Roman" w:hAnsi="Calibri" w:cs="Times New Roman"/>
-                <w:color w:val="000000"/>
-              </w:rPr>
-              <w:t>confirmed</w:t>
-            </w:r>
-            <w:r>
-              <w:rPr>
-                <w:rFonts w:ascii="Calibri" w:eastAsia="Times New Roman" w:hAnsi="Calibri" w:cs="Times New Roman"/>
-                <w:color w:val="000000"/>
-              </w:rPr>
-              <w:t xml:space="preserve"> as unique, </w:t>
-            </w:r>
-            <w:proofErr w:type="gramStart"/>
-            <w:r>
-              <w:rPr>
-                <w:rFonts w:ascii="Calibri" w:eastAsia="Times New Roman" w:hAnsi="Calibri" w:cs="Times New Roman"/>
-                <w:color w:val="000000"/>
-              </w:rPr>
-              <w:t>password</w:t>
-            </w:r>
-            <w:proofErr w:type="gramEnd"/>
-            <w:r>
-              <w:rPr>
-                <w:rFonts w:ascii="Calibri" w:eastAsia="Times New Roman" w:hAnsi="Calibri" w:cs="Times New Roman"/>
-                <w:color w:val="000000"/>
-              </w:rPr>
-              <w:t xml:space="preserve"> is validated for complexity. User is presented with "Success" message.</w:t>
+              <w:t>User is at “Registration” page</w:t>
+            </w:r>
+          </w:p>
+          <w:p>
+            <w:pPr>
+              <w:spacing w:after="0" w:line="240" w:lineRule="auto"/>
+              <w:rPr>
+                <w:rFonts w:ascii="Calibri" w:eastAsia="Times New Roman" w:hAnsi="Calibri" w:cs="Times New Roman"/>
+                <w:color w:val="000000"/>
+              </w:rPr>
+            </w:pPr>
+            <w:r>
+              <w:rPr>
+                <w:rFonts w:ascii="Calibri" w:eastAsia="Times New Roman" w:hAnsi="Calibri" w:cs="Times New Roman"/>
+                <w:color w:val="000000"/>
+              </w:rPr>
+              <w:t>“Registration” page returned no errors</w:t>
+            </w:r>
+          </w:p>
+          <w:p>
+            <w:pPr>
+              <w:spacing w:after="0" w:line="240" w:lineRule="auto"/>
+              <w:rPr>
+                <w:rFonts w:ascii="Calibri" w:eastAsia="Times New Roman" w:hAnsi="Calibri" w:cs="Times New Roman"/>
+                <w:color w:val="000000"/>
+              </w:rPr>
+            </w:pPr>
+            <w:r>
+              <w:rPr>
+                <w:rFonts w:ascii="Calibri" w:eastAsia="Times New Roman" w:hAnsi="Calibri" w:cs="Times New Roman"/>
+                <w:color w:val="000000"/>
+              </w:rPr>
+              <w:t>User has unique email address</w:t>
             </w:r>
           </w:p>
         </w:tc>
@@ -1262,21 +1577,30 @@
                 <w:rFonts w:ascii="Calibri" w:eastAsia="Times New Roman" w:hAnsi="Calibri" w:cs="Times New Roman"/>
                 <w:color w:val="000000"/>
               </w:rPr>
-              <w:t>User has a unique email address.</w:t>
-            </w:r>
-            <w:r>
-              <w:rPr>
-                <w:rFonts w:ascii="Calibri" w:eastAsia="Times New Roman" w:hAnsi="Calibri" w:cs="Times New Roman"/>
-                <w:color w:val="000000"/>
-              </w:rPr>
-              <w:t xml:space="preserve"> User is registered and can record personal information and previous searches. User can review previous searches.</w:t>
+              <w:t xml:space="preserve">User is registered and can record personal information and previous searches. </w:t>
+            </w:r>
+          </w:p>
+          <w:p>
+            <w:pPr>
+              <w:spacing w:after="0" w:line="240" w:lineRule="auto"/>
+              <w:rPr>
+                <w:rFonts w:ascii="Calibri" w:eastAsia="Times New Roman" w:hAnsi="Calibri" w:cs="Times New Roman"/>
+                <w:color w:val="000000"/>
+              </w:rPr>
+            </w:pPr>
+            <w:r>
+              <w:rPr>
+                <w:rFonts w:ascii="Calibri" w:eastAsia="Times New Roman" w:hAnsi="Calibri" w:cs="Times New Roman"/>
+                <w:color w:val="000000"/>
+              </w:rPr>
+              <w:t>User can review previous searches.</w:t>
             </w:r>
           </w:p>
         </w:tc>
       </w:tr>
       <w:tr>
         <w:trPr>
-          <w:trHeight w:val="300"/>
+          <w:trHeight w:val="847"/>
         </w:trPr>
         <w:tc>
           <w:tcPr>
@@ -1310,12 +1634,30 @@
               <w:t>Alternative Flow Of Events:</w:t>
             </w:r>
           </w:p>
+          <w:p>
+            <w:pPr>
+              <w:spacing w:after="0" w:line="240" w:lineRule="auto"/>
+              <w:jc w:val="right"/>
+              <w:rPr>
+                <w:rFonts w:ascii="Calibri" w:eastAsia="Times New Roman" w:hAnsi="Calibri" w:cs="Times New Roman"/>
+                <w:i/>
+                <w:iCs/>
+                <w:color w:val="000000"/>
+              </w:rPr>
+            </w:pPr>
+            <w:r>
+              <w:rPr>
+                <w:rFonts w:ascii="Calibri" w:eastAsia="Times New Roman" w:hAnsi="Calibri" w:cs="Times New Roman"/>
+                <w:color w:val="000000"/>
+              </w:rPr>
+              <w:t> </w:t>
+            </w:r>
+          </w:p>
         </w:tc>
         <w:tc>
           <w:tcPr>
             <w:tcW w:w="6950" w:type="dxa"/>
             <w:gridSpan w:val="3"/>
-            <w:vMerge w:val="restart"/>
             <w:tcBorders>
               <w:top w:val="single" w:sz="4" w:space="0" w:color="auto"/>
               <w:left w:val="dotted" w:sz="4" w:space="0" w:color="A5A5A5" w:themeColor="accent3"/>
@@ -1331,68 +1673,19 @@
                 <w:color w:val="000000"/>
               </w:rPr>
             </w:pPr>
+            <w:r>
+              <w:rPr>
+                <w:rFonts w:ascii="Calibri" w:eastAsia="Times New Roman" w:hAnsi="Calibri" w:cs="Times New Roman"/>
+                <w:color w:val="000000"/>
+              </w:rPr>
+              <w:t>Registration error</w:t>
+            </w:r>
           </w:p>
         </w:tc>
       </w:tr>
       <w:tr>
         <w:trPr>
-          <w:trHeight w:val="300"/>
-        </w:trPr>
-        <w:tc>
-          <w:tcPr>
-            <w:tcW w:w="2235" w:type="dxa"/>
-            <w:tcBorders>
-              <w:left w:val="double" w:sz="4" w:space="0" w:color="A5A5A5" w:themeColor="accent3"/>
-              <w:bottom w:val="dotted" w:sz="4" w:space="0" w:color="A5A5A5" w:themeColor="accent3"/>
-              <w:right w:val="dotted" w:sz="4" w:space="0" w:color="A5A5A5" w:themeColor="accent3"/>
-            </w:tcBorders>
-            <w:noWrap/>
-            <w:hideMark/>
-          </w:tcPr>
-          <w:p>
-            <w:pPr>
-              <w:spacing w:after="0" w:line="240" w:lineRule="auto"/>
-              <w:jc w:val="right"/>
-              <w:rPr>
-                <w:rFonts w:ascii="Calibri" w:eastAsia="Times New Roman" w:hAnsi="Calibri" w:cs="Times New Roman"/>
-                <w:color w:val="000000"/>
-              </w:rPr>
-            </w:pPr>
-            <w:r>
-              <w:rPr>
-                <w:rFonts w:ascii="Calibri" w:eastAsia="Times New Roman" w:hAnsi="Calibri" w:cs="Times New Roman"/>
-                <w:color w:val="000000"/>
-              </w:rPr>
-              <w:t> </w:t>
-            </w:r>
-          </w:p>
-        </w:tc>
-        <w:tc>
-          <w:tcPr>
-            <w:tcW w:w="6950" w:type="dxa"/>
-            <w:gridSpan w:val="3"/>
-            <w:vMerge/>
-            <w:tcBorders>
-              <w:left w:val="dotted" w:sz="4" w:space="0" w:color="A5A5A5" w:themeColor="accent3"/>
-              <w:bottom w:val="dotted" w:sz="4" w:space="0" w:color="A5A5A5" w:themeColor="accent3"/>
-              <w:right w:val="double" w:sz="4" w:space="0" w:color="A5A5A5" w:themeColor="accent3"/>
-            </w:tcBorders>
-            <w:hideMark/>
-          </w:tcPr>
-          <w:p>
-            <w:pPr>
-              <w:spacing w:after="0" w:line="240" w:lineRule="auto"/>
-              <w:rPr>
-                <w:rFonts w:ascii="Calibri" w:eastAsia="Times New Roman" w:hAnsi="Calibri" w:cs="Times New Roman"/>
-                <w:color w:val="000000"/>
-              </w:rPr>
-            </w:pPr>
-          </w:p>
-        </w:tc>
-      </w:tr>
-      <w:tr>
-        <w:trPr>
-          <w:trHeight w:val="1611"/>
+          <w:trHeight w:val="576"/>
         </w:trPr>
         <w:tc>
           <w:tcPr>
@@ -1470,54 +1763,7 @@
                 <w:rFonts w:ascii="Calibri" w:eastAsia="Times New Roman" w:hAnsi="Calibri" w:cs="Times New Roman"/>
                 <w:color w:val="000000"/>
               </w:rPr>
-              <w:t>The following will result in "Error":</w:t>
-            </w:r>
-            <w:r>
-              <w:rPr>
-                <w:rFonts w:ascii="Calibri" w:eastAsia="Times New Roman" w:hAnsi="Calibri" w:cs="Times New Roman"/>
-                <w:color w:val="000000"/>
-              </w:rPr>
-              <w:br/>
-              <w:t>- "Email" address is not unique</w:t>
-            </w:r>
-            <w:r>
-              <w:rPr>
-                <w:rFonts w:ascii="Calibri" w:eastAsia="Times New Roman" w:hAnsi="Calibri" w:cs="Times New Roman"/>
-                <w:color w:val="000000"/>
-              </w:rPr>
-              <w:br/>
-              <w:t>- "Email" address does not match validation convention</w:t>
-            </w:r>
-            <w:r>
-              <w:rPr>
-                <w:rFonts w:ascii="Calibri" w:eastAsia="Times New Roman" w:hAnsi="Calibri" w:cs="Times New Roman"/>
-                <w:color w:val="000000"/>
-              </w:rPr>
-              <w:br/>
-              <w:t xml:space="preserve">- "Password" does not meet complexity </w:t>
-            </w:r>
-            <w:r>
-              <w:rPr>
-                <w:rFonts w:ascii="Calibri" w:eastAsia="Times New Roman" w:hAnsi="Calibri" w:cs="Times New Roman"/>
-                <w:color w:val="000000"/>
-              </w:rPr>
-              <w:t>requirement</w:t>
-            </w:r>
-            <w:r>
-              <w:rPr>
-                <w:rFonts w:ascii="Calibri" w:eastAsia="Times New Roman" w:hAnsi="Calibri" w:cs="Times New Roman"/>
-                <w:color w:val="000000"/>
-              </w:rPr>
-              <w:br/>
-              <w:t>- "Password" and "Confirm Password" do not match</w:t>
-            </w:r>
-            <w:r>
-              <w:rPr>
-                <w:rFonts w:ascii="Calibri" w:eastAsia="Times New Roman" w:hAnsi="Calibri" w:cs="Times New Roman"/>
-                <w:color w:val="000000"/>
-              </w:rPr>
-              <w:br/>
-              <w:t>- Any field is left blank</w:t>
+              <w:t>A friendly message will indicate the cause of error</w:t>
             </w:r>
           </w:p>
         </w:tc>
@@ -1611,14 +1857,20 @@
           <w:p>
             <w:pPr>
               <w:spacing w:after="0" w:line="240" w:lineRule="auto"/>
-              <w:jc w:val="right"/>
-              <w:rPr>
-                <w:rFonts w:ascii="Calibri" w:eastAsia="Times New Roman" w:hAnsi="Calibri" w:cs="Times New Roman"/>
-                <w:i/>
+              <w:rPr>
+                <w:rFonts w:ascii="Calibri" w:eastAsia="Times New Roman" w:hAnsi="Calibri" w:cs="Times New Roman"/>
                 <w:iCs/>
                 <w:color w:val="000000"/>
               </w:rPr>
             </w:pPr>
+            <w:r>
+              <w:rPr>
+                <w:rFonts w:ascii="Calibri" w:eastAsia="Times New Roman" w:hAnsi="Calibri" w:cs="Times New Roman"/>
+                <w:iCs/>
+                <w:color w:val="000000"/>
+              </w:rPr>
+              <w:t>N/A</w:t>
+            </w:r>
           </w:p>
         </w:tc>
       </w:tr>
@@ -1632,6 +1884,127 @@
     </w:sectPr>
   </w:body>
 </w:document>
+</file>
+
+<file path=word/numbering.xml><?xml version="1.0" encoding="utf-8"?>
+<w:numbering xmlns:wpc="http://schemas.microsoft.com/office/word/2010/wordprocessingCanvas" xmlns:mc="http://schemas.openxmlformats.org/markup-compatibility/2006" xmlns:o="urn:schemas-microsoft-com:office:office" xmlns:r="http://schemas.openxmlformats.org/officeDocument/2006/relationships" xmlns:m="http://schemas.openxmlformats.org/officeDocument/2006/math" xmlns:v="urn:schemas-microsoft-com:vml" xmlns:wp14="http://schemas.microsoft.com/office/word/2010/wordprocessingDrawing" xmlns:wp="http://schemas.openxmlformats.org/drawingml/2006/wordprocessingDrawing" xmlns:w10="urn:schemas-microsoft-com:office:word" xmlns:w="http://schemas.openxmlformats.org/wordprocessingml/2006/main" xmlns:w14="http://schemas.microsoft.com/office/word/2010/wordml" xmlns:w15="http://schemas.microsoft.com/office/word/2012/wordml" xmlns:wpg="http://schemas.microsoft.com/office/word/2010/wordprocessingGroup" xmlns:wpi="http://schemas.microsoft.com/office/word/2010/wordprocessingInk" xmlns:wne="http://schemas.microsoft.com/office/word/2006/wordml" xmlns:wps="http://schemas.microsoft.com/office/word/2010/wordprocessingShape" mc:Ignorable="w14 w15 wp14">
+  <w:abstractNum w:abstractNumId="0" w15:restartNumberingAfterBreak="0">
+    <w:nsid w:val="65117993"/>
+    <w:multiLevelType w:val="hybridMultilevel"/>
+    <w:tmpl w:val="CD04CF12"/>
+    <w:lvl w:ilvl="0" w:tplc="AD3202F4">
+      <w:start w:val="1"/>
+      <w:numFmt w:val="bullet"/>
+      <w:lvlText w:val="-"/>
+      <w:lvlJc w:val="left"/>
+      <w:pPr>
+        <w:ind w:left="720" w:hanging="360"/>
+      </w:pPr>
+      <w:rPr>
+        <w:rFonts w:ascii="Calibri" w:eastAsia="Times New Roman" w:hAnsi="Calibri" w:cs="Times New Roman" w:hint="default"/>
+      </w:rPr>
+    </w:lvl>
+    <w:lvl w:ilvl="1" w:tplc="04090003" w:tentative="1">
+      <w:start w:val="1"/>
+      <w:numFmt w:val="bullet"/>
+      <w:lvlText w:val="o"/>
+      <w:lvlJc w:val="left"/>
+      <w:pPr>
+        <w:ind w:left="1440" w:hanging="360"/>
+      </w:pPr>
+      <w:rPr>
+        <w:rFonts w:ascii="Courier New" w:hAnsi="Courier New" w:cs="Courier New" w:hint="default"/>
+      </w:rPr>
+    </w:lvl>
+    <w:lvl w:ilvl="2" w:tplc="04090005" w:tentative="1">
+      <w:start w:val="1"/>
+      <w:numFmt w:val="bullet"/>
+      <w:lvlText w:val=""/>
+      <w:lvlJc w:val="left"/>
+      <w:pPr>
+        <w:ind w:left="2160" w:hanging="360"/>
+      </w:pPr>
+      <w:rPr>
+        <w:rFonts w:ascii="Wingdings" w:hAnsi="Wingdings" w:hint="default"/>
+      </w:rPr>
+    </w:lvl>
+    <w:lvl w:ilvl="3" w:tplc="04090001" w:tentative="1">
+      <w:start w:val="1"/>
+      <w:numFmt w:val="bullet"/>
+      <w:lvlText w:val=""/>
+      <w:lvlJc w:val="left"/>
+      <w:pPr>
+        <w:ind w:left="2880" w:hanging="360"/>
+      </w:pPr>
+      <w:rPr>
+        <w:rFonts w:ascii="Symbol" w:hAnsi="Symbol" w:hint="default"/>
+      </w:rPr>
+    </w:lvl>
+    <w:lvl w:ilvl="4" w:tplc="04090003" w:tentative="1">
+      <w:start w:val="1"/>
+      <w:numFmt w:val="bullet"/>
+      <w:lvlText w:val="o"/>
+      <w:lvlJc w:val="left"/>
+      <w:pPr>
+        <w:ind w:left="3600" w:hanging="360"/>
+      </w:pPr>
+      <w:rPr>
+        <w:rFonts w:ascii="Courier New" w:hAnsi="Courier New" w:cs="Courier New" w:hint="default"/>
+      </w:rPr>
+    </w:lvl>
+    <w:lvl w:ilvl="5" w:tplc="04090005" w:tentative="1">
+      <w:start w:val="1"/>
+      <w:numFmt w:val="bullet"/>
+      <w:lvlText w:val=""/>
+      <w:lvlJc w:val="left"/>
+      <w:pPr>
+        <w:ind w:left="4320" w:hanging="360"/>
+      </w:pPr>
+      <w:rPr>
+        <w:rFonts w:ascii="Wingdings" w:hAnsi="Wingdings" w:hint="default"/>
+      </w:rPr>
+    </w:lvl>
+    <w:lvl w:ilvl="6" w:tplc="04090001" w:tentative="1">
+      <w:start w:val="1"/>
+      <w:numFmt w:val="bullet"/>
+      <w:lvlText w:val=""/>
+      <w:lvlJc w:val="left"/>
+      <w:pPr>
+        <w:ind w:left="5040" w:hanging="360"/>
+      </w:pPr>
+      <w:rPr>
+        <w:rFonts w:ascii="Symbol" w:hAnsi="Symbol" w:hint="default"/>
+      </w:rPr>
+    </w:lvl>
+    <w:lvl w:ilvl="7" w:tplc="04090003" w:tentative="1">
+      <w:start w:val="1"/>
+      <w:numFmt w:val="bullet"/>
+      <w:lvlText w:val="o"/>
+      <w:lvlJc w:val="left"/>
+      <w:pPr>
+        <w:ind w:left="5760" w:hanging="360"/>
+      </w:pPr>
+      <w:rPr>
+        <w:rFonts w:ascii="Courier New" w:hAnsi="Courier New" w:cs="Courier New" w:hint="default"/>
+      </w:rPr>
+    </w:lvl>
+    <w:lvl w:ilvl="8" w:tplc="04090005" w:tentative="1">
+      <w:start w:val="1"/>
+      <w:numFmt w:val="bullet"/>
+      <w:lvlText w:val=""/>
+      <w:lvlJc w:val="left"/>
+      <w:pPr>
+        <w:ind w:left="6480" w:hanging="360"/>
+      </w:pPr>
+      <w:rPr>
+        <w:rFonts w:ascii="Wingdings" w:hAnsi="Wingdings" w:hint="default"/>
+      </w:rPr>
+    </w:lvl>
+  </w:abstractNum>
+  <w:num w:numId="1">
+    <w:abstractNumId w:val="0"/>
+  </w:num>
+</w:numbering>
 </file>
 
 <file path=word/styles.xml><?xml version="1.0" encoding="utf-8"?>
@@ -2065,6 +2438,17 @@
       <w:color w:val="808080"/>
     </w:rPr>
   </w:style>
+  <w:style w:type="paragraph" w:styleId="ListParagraph">
+    <w:name w:val="List Paragraph"/>
+    <w:basedOn w:val="Normal"/>
+    <w:uiPriority w:val="34"/>
+    <w:qFormat/>
+    <w:rsid w:val="00593A57"/>
+    <w:pPr>
+      <w:ind w:left="720"/>
+      <w:contextualSpacing/>
+    </w:pPr>
+  </w:style>
 </w:styles>
 </file>
 

</xml_diff>